<commit_message>
project file and assignments modified
</commit_message>
<xml_diff>
--- a/Github-Project.docx
+++ b/Github-Project.docx
@@ -276,6 +276,8 @@
         </w:rPr>
         <w:t xml:space="preserve"> hours</w:t>
       </w:r>
+      <w:bookmarkStart w:id="0" w:name="_GoBack"/>
+      <w:bookmarkEnd w:id="0"/>
     </w:p>
     <w:p>
       <w:pPr>
@@ -1374,23 +1376,28 @@
           <w:sz w:val="28"/>
           <w:szCs w:val="28"/>
         </w:rPr>
-        <w:t xml:space="preserve"> commit –</w:t>
-      </w:r>
-      <w:proofErr w:type="spellStart"/>
-      <w:r>
-        <w:rPr>
-          <w:sz w:val="28"/>
-          <w:szCs w:val="28"/>
-        </w:rPr>
-        <w:t>m”Message</w:t>
-      </w:r>
-      <w:proofErr w:type="spellEnd"/>
-      <w:r>
-        <w:rPr>
-          <w:sz w:val="28"/>
-          <w:szCs w:val="28"/>
-        </w:rPr>
-        <w:t>”</w:t>
+        <w:t xml:space="preserve"> commit –m</w:t>
+      </w:r>
+      <w:r>
+        <w:rPr>
+          <w:sz w:val="28"/>
+          <w:szCs w:val="28"/>
+        </w:rPr>
+        <w:t xml:space="preserve"> &lt;</w:t>
+      </w:r>
+      <w:r>
+        <w:rPr>
+          <w:sz w:val="28"/>
+          <w:szCs w:val="28"/>
+        </w:rPr>
+        <w:t>”Message”</w:t>
+      </w:r>
+      <w:r>
+        <w:rPr>
+          <w:sz w:val="28"/>
+          <w:szCs w:val="28"/>
+        </w:rPr>
+        <w:t>&gt;</w:t>
       </w:r>
     </w:p>
     <w:p>
@@ -1593,8 +1600,46 @@
         </w:rPr>
         <w:t xml:space="preserve"> </w:t>
       </w:r>
-      <w:bookmarkStart w:id="0" w:name="_GoBack"/>
-      <w:bookmarkEnd w:id="0"/>
+      <w:r>
+        <w:rPr>
+          <w:noProof/>
+        </w:rPr>
+        <w:drawing>
+          <wp:inline distT="0" distB="0" distL="0" distR="0" wp14:anchorId="62DE20FA" wp14:editId="7EA3F2C1">
+            <wp:extent cx="5543550" cy="3114675"/>
+            <wp:effectExtent l="0" t="0" r="0" b="9525"/>
+            <wp:docPr id="10" name="Picture 10"/>
+            <wp:cNvGraphicFramePr>
+              <a:graphicFrameLocks xmlns:a="http://schemas.openxmlformats.org/drawingml/2006/main" noChangeAspect="1"/>
+            </wp:cNvGraphicFramePr>
+            <a:graphic xmlns:a="http://schemas.openxmlformats.org/drawingml/2006/main">
+              <a:graphicData uri="http://schemas.openxmlformats.org/drawingml/2006/picture">
+                <pic:pic xmlns:pic="http://schemas.openxmlformats.org/drawingml/2006/picture">
+                  <pic:nvPicPr>
+                    <pic:cNvPr id="1" name=""/>
+                    <pic:cNvPicPr/>
+                  </pic:nvPicPr>
+                  <pic:blipFill>
+                    <a:blip r:embed="rId16"/>
+                    <a:stretch>
+                      <a:fillRect/>
+                    </a:stretch>
+                  </pic:blipFill>
+                  <pic:spPr>
+                    <a:xfrm>
+                      <a:off x="0" y="0"/>
+                      <a:ext cx="5543550" cy="3114675"/>
+                    </a:xfrm>
+                    <a:prstGeom prst="rect">
+                      <a:avLst/>
+                    </a:prstGeom>
+                  </pic:spPr>
+                </pic:pic>
+              </a:graphicData>
+            </a:graphic>
+          </wp:inline>
+        </w:drawing>
+      </w:r>
     </w:p>
     <w:p>
       <w:pPr>
@@ -1660,31 +1705,101 @@
         </w:rPr>
         <w:t>Command:</w:t>
       </w:r>
-    </w:p>
-    <w:p>
-      <w:pPr>
-        <w:jc w:val="both"/>
-        <w:rPr>
-          <w:sz w:val="28"/>
-          <w:szCs w:val="28"/>
-        </w:rPr>
-      </w:pPr>
-    </w:p>
-    <w:p>
-      <w:pPr>
-        <w:jc w:val="both"/>
-        <w:rPr>
-          <w:sz w:val="28"/>
-          <w:szCs w:val="28"/>
-        </w:rPr>
-      </w:pPr>
-      <w:r>
-        <w:rPr>
-          <w:sz w:val="28"/>
-          <w:szCs w:val="28"/>
-        </w:rPr>
+      <w:r>
+        <w:rPr>
+          <w:sz w:val="28"/>
+          <w:szCs w:val="28"/>
+        </w:rPr>
+        <w:t xml:space="preserve">  </w:t>
+      </w:r>
+      <w:proofErr w:type="spellStart"/>
+      <w:r>
+        <w:rPr>
+          <w:sz w:val="28"/>
+          <w:szCs w:val="28"/>
+        </w:rPr>
+        <w:t>git</w:t>
+      </w:r>
+      <w:proofErr w:type="spellEnd"/>
+      <w:r>
+        <w:rPr>
+          <w:sz w:val="28"/>
+          <w:szCs w:val="28"/>
+        </w:rPr>
+        <w:t xml:space="preserve"> commit –am &lt;“Commit message”&gt;</w:t>
+      </w:r>
+    </w:p>
+    <w:p>
+      <w:pPr>
+        <w:jc w:val="both"/>
+        <w:rPr>
+          <w:sz w:val="28"/>
+          <w:szCs w:val="28"/>
+        </w:rPr>
+      </w:pPr>
+    </w:p>
+    <w:p>
+      <w:pPr>
+        <w:jc w:val="both"/>
+        <w:rPr>
+          <w:sz w:val="28"/>
+          <w:szCs w:val="28"/>
+        </w:rPr>
+      </w:pPr>
+      <w:r>
+        <w:rPr>
+          <w:sz w:val="28"/>
+          <w:szCs w:val="28"/>
+        </w:rPr>
+        <w:lastRenderedPageBreak/>
         <w:t>Screenshot:</w:t>
       </w:r>
+      <w:r>
+        <w:rPr>
+          <w:noProof/>
+        </w:rPr>
+        <w:t xml:space="preserve"> </w:t>
+      </w:r>
+      <w:r>
+        <w:rPr>
+          <w:noProof/>
+        </w:rPr>
+        <w:drawing>
+          <wp:inline distT="0" distB="0" distL="0" distR="0" wp14:anchorId="525709E2" wp14:editId="70230A5A">
+            <wp:extent cx="5553075" cy="3067050"/>
+            <wp:effectExtent l="0" t="0" r="9525" b="0"/>
+            <wp:docPr id="11" name="Picture 11"/>
+            <wp:cNvGraphicFramePr>
+              <a:graphicFrameLocks xmlns:a="http://schemas.openxmlformats.org/drawingml/2006/main" noChangeAspect="1"/>
+            </wp:cNvGraphicFramePr>
+            <a:graphic xmlns:a="http://schemas.openxmlformats.org/drawingml/2006/main">
+              <a:graphicData uri="http://schemas.openxmlformats.org/drawingml/2006/picture">
+                <pic:pic xmlns:pic="http://schemas.openxmlformats.org/drawingml/2006/picture">
+                  <pic:nvPicPr>
+                    <pic:cNvPr id="1" name=""/>
+                    <pic:cNvPicPr/>
+                  </pic:nvPicPr>
+                  <pic:blipFill>
+                    <a:blip r:embed="rId17"/>
+                    <a:stretch>
+                      <a:fillRect/>
+                    </a:stretch>
+                  </pic:blipFill>
+                  <pic:spPr>
+                    <a:xfrm>
+                      <a:off x="0" y="0"/>
+                      <a:ext cx="5553075" cy="3067050"/>
+                    </a:xfrm>
+                    <a:prstGeom prst="rect">
+                      <a:avLst/>
+                    </a:prstGeom>
+                  </pic:spPr>
+                </pic:pic>
+              </a:graphicData>
+            </a:graphic>
+          </wp:inline>
+        </w:drawing>
+      </w:r>
     </w:p>
     <w:p>
       <w:pPr>
@@ -1750,6 +1865,29 @@
         </w:rPr>
         <w:t>Command:</w:t>
       </w:r>
+      <w:r>
+        <w:rPr>
+          <w:sz w:val="28"/>
+          <w:szCs w:val="28"/>
+        </w:rPr>
+        <w:t xml:space="preserve"> </w:t>
+      </w:r>
+      <w:proofErr w:type="spellStart"/>
+      <w:r>
+        <w:rPr>
+          <w:sz w:val="28"/>
+          <w:szCs w:val="28"/>
+        </w:rPr>
+        <w:t>git</w:t>
+      </w:r>
+      <w:proofErr w:type="spellEnd"/>
+      <w:r>
+        <w:rPr>
+          <w:sz w:val="28"/>
+          <w:szCs w:val="28"/>
+        </w:rPr>
+        <w:t xml:space="preserve"> log</w:t>
+      </w:r>
     </w:p>
     <w:p>
       <w:pPr>
@@ -1775,203 +1913,52 @@
         </w:rPr>
         <w:t>Screenshot:</w:t>
       </w:r>
-    </w:p>
-    <w:p>
-      <w:pPr>
-        <w:jc w:val="both"/>
-        <w:rPr>
-          <w:b/>
-          <w:bCs/>
-          <w:sz w:val="32"/>
-          <w:szCs w:val="32"/>
-        </w:rPr>
-      </w:pPr>
-    </w:p>
-    <w:p>
-      <w:pPr>
-        <w:jc w:val="both"/>
-        <w:rPr>
-          <w:b/>
-          <w:bCs/>
-          <w:sz w:val="32"/>
-          <w:szCs w:val="32"/>
-        </w:rPr>
-      </w:pPr>
-      <w:r>
-        <w:rPr>
-          <w:b/>
-          <w:bCs/>
-          <w:sz w:val="32"/>
-          <w:szCs w:val="32"/>
-        </w:rPr>
-        <w:t>Step 1</w:t>
-      </w:r>
-      <w:r>
-        <w:rPr>
-          <w:b/>
-          <w:bCs/>
-          <w:sz w:val="32"/>
-          <w:szCs w:val="32"/>
-        </w:rPr>
-        <w:t>0</w:t>
-      </w:r>
-      <w:r>
-        <w:rPr>
-          <w:b/>
-          <w:bCs/>
-          <w:sz w:val="32"/>
-          <w:szCs w:val="32"/>
-        </w:rPr>
-        <w:t xml:space="preserve">: </w:t>
-      </w:r>
-      <w:r>
-        <w:rPr>
-          <w:b/>
-          <w:bCs/>
-          <w:sz w:val="32"/>
-          <w:szCs w:val="32"/>
-        </w:rPr>
-        <w:t>Remote Repositories</w:t>
-      </w:r>
-    </w:p>
-    <w:p>
-      <w:pPr>
-        <w:jc w:val="both"/>
-        <w:rPr>
-          <w:sz w:val="28"/>
-          <w:szCs w:val="28"/>
-        </w:rPr>
-      </w:pPr>
-      <w:r>
-        <w:rPr>
-          <w:sz w:val="28"/>
-          <w:szCs w:val="28"/>
-        </w:rPr>
-        <w:t>Command:</w:t>
-      </w:r>
-    </w:p>
-    <w:p>
-      <w:pPr>
-        <w:jc w:val="both"/>
-        <w:rPr>
-          <w:sz w:val="28"/>
-          <w:szCs w:val="28"/>
-        </w:rPr>
-      </w:pPr>
-    </w:p>
-    <w:p>
-      <w:pPr>
-        <w:jc w:val="both"/>
-        <w:rPr>
-          <w:sz w:val="28"/>
-          <w:szCs w:val="28"/>
-        </w:rPr>
-      </w:pPr>
-      <w:r>
-        <w:rPr>
-          <w:sz w:val="28"/>
-          <w:szCs w:val="28"/>
-        </w:rPr>
-        <w:t>Screenshot:</w:t>
-      </w:r>
-    </w:p>
-    <w:p>
-      <w:pPr>
-        <w:jc w:val="both"/>
-        <w:rPr>
-          <w:b/>
-          <w:bCs/>
-          <w:sz w:val="32"/>
-          <w:szCs w:val="32"/>
-        </w:rPr>
-      </w:pPr>
-    </w:p>
-    <w:p>
-      <w:pPr>
-        <w:jc w:val="both"/>
-        <w:rPr>
-          <w:b/>
-          <w:bCs/>
-          <w:sz w:val="32"/>
-          <w:szCs w:val="32"/>
-        </w:rPr>
-      </w:pPr>
-      <w:r>
-        <w:rPr>
-          <w:b/>
-          <w:bCs/>
-          <w:sz w:val="32"/>
-          <w:szCs w:val="32"/>
-        </w:rPr>
-        <w:t>Step 1</w:t>
-      </w:r>
-      <w:r>
-        <w:rPr>
-          <w:b/>
-          <w:bCs/>
-          <w:sz w:val="32"/>
-          <w:szCs w:val="32"/>
-        </w:rPr>
-        <w:t>1</w:t>
-      </w:r>
-      <w:r>
-        <w:rPr>
-          <w:b/>
-          <w:bCs/>
-          <w:sz w:val="32"/>
-          <w:szCs w:val="32"/>
-        </w:rPr>
-        <w:t xml:space="preserve">: </w:t>
-      </w:r>
-      <w:r>
-        <w:rPr>
-          <w:b/>
-          <w:bCs/>
-          <w:sz w:val="32"/>
-          <w:szCs w:val="32"/>
-        </w:rPr>
-        <w:t>Pushing Remotely</w:t>
-      </w:r>
-    </w:p>
-    <w:p>
-      <w:pPr>
-        <w:jc w:val="both"/>
-        <w:rPr>
-          <w:sz w:val="28"/>
-          <w:szCs w:val="28"/>
-        </w:rPr>
-      </w:pPr>
-      <w:r>
-        <w:rPr>
-          <w:sz w:val="28"/>
-          <w:szCs w:val="28"/>
-        </w:rPr>
-        <w:t>Command:</w:t>
-      </w:r>
-    </w:p>
-    <w:p>
-      <w:pPr>
-        <w:jc w:val="both"/>
-        <w:rPr>
-          <w:sz w:val="28"/>
-          <w:szCs w:val="28"/>
-        </w:rPr>
-      </w:pPr>
-    </w:p>
-    <w:p>
-      <w:pPr>
-        <w:jc w:val="both"/>
-        <w:rPr>
-          <w:sz w:val="28"/>
-          <w:szCs w:val="28"/>
-        </w:rPr>
-      </w:pPr>
-      <w:r>
-        <w:rPr>
-          <w:sz w:val="28"/>
-          <w:szCs w:val="28"/>
-        </w:rPr>
-        <w:t>Screenshot:</w:t>
+      <w:r>
+        <w:rPr>
+          <w:sz w:val="28"/>
+          <w:szCs w:val="28"/>
+        </w:rPr>
+        <w:t xml:space="preserve"> </w:t>
+      </w:r>
+      <w:r>
+        <w:rPr>
+          <w:noProof/>
+        </w:rPr>
+        <w:drawing>
+          <wp:inline distT="0" distB="0" distL="0" distR="0" wp14:anchorId="5C31CB0A" wp14:editId="7D472E33">
+            <wp:extent cx="5534025" cy="3038475"/>
+            <wp:effectExtent l="0" t="0" r="9525" b="9525"/>
+            <wp:docPr id="12" name="Picture 12"/>
+            <wp:cNvGraphicFramePr>
+              <a:graphicFrameLocks xmlns:a="http://schemas.openxmlformats.org/drawingml/2006/main" noChangeAspect="1"/>
+            </wp:cNvGraphicFramePr>
+            <a:graphic xmlns:a="http://schemas.openxmlformats.org/drawingml/2006/main">
+              <a:graphicData uri="http://schemas.openxmlformats.org/drawingml/2006/picture">
+                <pic:pic xmlns:pic="http://schemas.openxmlformats.org/drawingml/2006/picture">
+                  <pic:nvPicPr>
+                    <pic:cNvPr id="1" name=""/>
+                    <pic:cNvPicPr/>
+                  </pic:nvPicPr>
+                  <pic:blipFill>
+                    <a:blip r:embed="rId18"/>
+                    <a:stretch>
+                      <a:fillRect/>
+                    </a:stretch>
+                  </pic:blipFill>
+                  <pic:spPr>
+                    <a:xfrm>
+                      <a:off x="0" y="0"/>
+                      <a:ext cx="5534025" cy="3038475"/>
+                    </a:xfrm>
+                    <a:prstGeom prst="rect">
+                      <a:avLst/>
+                    </a:prstGeom>
+                  </pic:spPr>
+                </pic:pic>
+              </a:graphicData>
+            </a:graphic>
+          </wp:inline>
+        </w:drawing>
       </w:r>
     </w:p>
     <w:p>
@@ -2012,6 +1999,204 @@
           <w:sz w:val="32"/>
           <w:szCs w:val="32"/>
         </w:rPr>
+        <w:t>0</w:t>
+      </w:r>
+      <w:r>
+        <w:rPr>
+          <w:b/>
+          <w:bCs/>
+          <w:sz w:val="32"/>
+          <w:szCs w:val="32"/>
+        </w:rPr>
+        <w:t xml:space="preserve">: </w:t>
+      </w:r>
+      <w:r>
+        <w:rPr>
+          <w:b/>
+          <w:bCs/>
+          <w:sz w:val="32"/>
+          <w:szCs w:val="32"/>
+        </w:rPr>
+        <w:t>Remote Repositories</w:t>
+      </w:r>
+    </w:p>
+    <w:p>
+      <w:pPr>
+        <w:jc w:val="both"/>
+        <w:rPr>
+          <w:sz w:val="28"/>
+          <w:szCs w:val="28"/>
+        </w:rPr>
+      </w:pPr>
+      <w:r>
+        <w:rPr>
+          <w:sz w:val="28"/>
+          <w:szCs w:val="28"/>
+        </w:rPr>
+        <w:t>Command:</w:t>
+      </w:r>
+    </w:p>
+    <w:p>
+      <w:pPr>
+        <w:jc w:val="both"/>
+        <w:rPr>
+          <w:sz w:val="28"/>
+          <w:szCs w:val="28"/>
+        </w:rPr>
+      </w:pPr>
+    </w:p>
+    <w:p>
+      <w:pPr>
+        <w:jc w:val="both"/>
+        <w:rPr>
+          <w:sz w:val="28"/>
+          <w:szCs w:val="28"/>
+        </w:rPr>
+      </w:pPr>
+      <w:r>
+        <w:rPr>
+          <w:sz w:val="28"/>
+          <w:szCs w:val="28"/>
+        </w:rPr>
+        <w:t>Screenshot:</w:t>
+      </w:r>
+    </w:p>
+    <w:p>
+      <w:pPr>
+        <w:jc w:val="both"/>
+        <w:rPr>
+          <w:b/>
+          <w:bCs/>
+          <w:sz w:val="32"/>
+          <w:szCs w:val="32"/>
+        </w:rPr>
+      </w:pPr>
+    </w:p>
+    <w:p>
+      <w:pPr>
+        <w:jc w:val="both"/>
+        <w:rPr>
+          <w:b/>
+          <w:bCs/>
+          <w:sz w:val="32"/>
+          <w:szCs w:val="32"/>
+        </w:rPr>
+      </w:pPr>
+      <w:r>
+        <w:rPr>
+          <w:b/>
+          <w:bCs/>
+          <w:sz w:val="32"/>
+          <w:szCs w:val="32"/>
+        </w:rPr>
+        <w:t>Step 1</w:t>
+      </w:r>
+      <w:r>
+        <w:rPr>
+          <w:b/>
+          <w:bCs/>
+          <w:sz w:val="32"/>
+          <w:szCs w:val="32"/>
+        </w:rPr>
+        <w:t>1</w:t>
+      </w:r>
+      <w:r>
+        <w:rPr>
+          <w:b/>
+          <w:bCs/>
+          <w:sz w:val="32"/>
+          <w:szCs w:val="32"/>
+        </w:rPr>
+        <w:t xml:space="preserve">: </w:t>
+      </w:r>
+      <w:r>
+        <w:rPr>
+          <w:b/>
+          <w:bCs/>
+          <w:sz w:val="32"/>
+          <w:szCs w:val="32"/>
+        </w:rPr>
+        <w:t>Pushing Remotely</w:t>
+      </w:r>
+    </w:p>
+    <w:p>
+      <w:pPr>
+        <w:jc w:val="both"/>
+        <w:rPr>
+          <w:sz w:val="28"/>
+          <w:szCs w:val="28"/>
+        </w:rPr>
+      </w:pPr>
+      <w:r>
+        <w:rPr>
+          <w:sz w:val="28"/>
+          <w:szCs w:val="28"/>
+        </w:rPr>
+        <w:t>Command:</w:t>
+      </w:r>
+    </w:p>
+    <w:p>
+      <w:pPr>
+        <w:jc w:val="both"/>
+        <w:rPr>
+          <w:sz w:val="28"/>
+          <w:szCs w:val="28"/>
+        </w:rPr>
+      </w:pPr>
+    </w:p>
+    <w:p>
+      <w:pPr>
+        <w:jc w:val="both"/>
+        <w:rPr>
+          <w:sz w:val="28"/>
+          <w:szCs w:val="28"/>
+        </w:rPr>
+      </w:pPr>
+      <w:r>
+        <w:rPr>
+          <w:sz w:val="28"/>
+          <w:szCs w:val="28"/>
+        </w:rPr>
+        <w:t>Screenshot:</w:t>
+      </w:r>
+    </w:p>
+    <w:p>
+      <w:pPr>
+        <w:jc w:val="both"/>
+        <w:rPr>
+          <w:b/>
+          <w:bCs/>
+          <w:sz w:val="32"/>
+          <w:szCs w:val="32"/>
+        </w:rPr>
+      </w:pPr>
+    </w:p>
+    <w:p>
+      <w:pPr>
+        <w:jc w:val="both"/>
+        <w:rPr>
+          <w:b/>
+          <w:bCs/>
+          <w:sz w:val="32"/>
+          <w:szCs w:val="32"/>
+        </w:rPr>
+      </w:pPr>
+      <w:r>
+        <w:rPr>
+          <w:b/>
+          <w:bCs/>
+          <w:sz w:val="32"/>
+          <w:szCs w:val="32"/>
+        </w:rPr>
+        <w:t>Step 1</w:t>
+      </w:r>
+      <w:r>
+        <w:rPr>
+          <w:b/>
+          <w:bCs/>
+          <w:sz w:val="32"/>
+          <w:szCs w:val="32"/>
+        </w:rPr>
         <w:t>2</w:t>
       </w:r>
       <w:r>
@@ -2229,204 +2414,6 @@
           <w:szCs w:val="32"/>
         </w:rPr>
         <w:t>Staged Differences</w:t>
-      </w:r>
-    </w:p>
-    <w:p>
-      <w:pPr>
-        <w:jc w:val="both"/>
-        <w:rPr>
-          <w:sz w:val="28"/>
-          <w:szCs w:val="28"/>
-        </w:rPr>
-      </w:pPr>
-      <w:r>
-        <w:rPr>
-          <w:sz w:val="28"/>
-          <w:szCs w:val="28"/>
-        </w:rPr>
-        <w:t>Command:</w:t>
-      </w:r>
-    </w:p>
-    <w:p>
-      <w:pPr>
-        <w:jc w:val="both"/>
-        <w:rPr>
-          <w:sz w:val="28"/>
-          <w:szCs w:val="28"/>
-        </w:rPr>
-      </w:pPr>
-    </w:p>
-    <w:p>
-      <w:pPr>
-        <w:jc w:val="both"/>
-        <w:rPr>
-          <w:sz w:val="28"/>
-          <w:szCs w:val="28"/>
-        </w:rPr>
-      </w:pPr>
-      <w:r>
-        <w:rPr>
-          <w:sz w:val="28"/>
-          <w:szCs w:val="28"/>
-        </w:rPr>
-        <w:t>Screenshot:</w:t>
-      </w:r>
-    </w:p>
-    <w:p>
-      <w:pPr>
-        <w:jc w:val="both"/>
-        <w:rPr>
-          <w:b/>
-          <w:bCs/>
-          <w:sz w:val="32"/>
-          <w:szCs w:val="32"/>
-        </w:rPr>
-      </w:pPr>
-    </w:p>
-    <w:p>
-      <w:pPr>
-        <w:jc w:val="both"/>
-        <w:rPr>
-          <w:b/>
-          <w:bCs/>
-          <w:sz w:val="32"/>
-          <w:szCs w:val="32"/>
-        </w:rPr>
-      </w:pPr>
-      <w:r>
-        <w:rPr>
-          <w:b/>
-          <w:bCs/>
-          <w:sz w:val="32"/>
-          <w:szCs w:val="32"/>
-        </w:rPr>
-        <w:t>Step 1</w:t>
-      </w:r>
-      <w:r>
-        <w:rPr>
-          <w:b/>
-          <w:bCs/>
-          <w:sz w:val="32"/>
-          <w:szCs w:val="32"/>
-        </w:rPr>
-        <w:t>5</w:t>
-      </w:r>
-      <w:r>
-        <w:rPr>
-          <w:b/>
-          <w:bCs/>
-          <w:sz w:val="32"/>
-          <w:szCs w:val="32"/>
-        </w:rPr>
-        <w:t xml:space="preserve">: </w:t>
-      </w:r>
-      <w:r>
-        <w:rPr>
-          <w:b/>
-          <w:bCs/>
-          <w:sz w:val="32"/>
-          <w:szCs w:val="32"/>
-        </w:rPr>
-        <w:t>Staged Differences (cont'd)</w:t>
-      </w:r>
-    </w:p>
-    <w:p>
-      <w:pPr>
-        <w:jc w:val="both"/>
-        <w:rPr>
-          <w:sz w:val="28"/>
-          <w:szCs w:val="28"/>
-        </w:rPr>
-      </w:pPr>
-      <w:r>
-        <w:rPr>
-          <w:sz w:val="28"/>
-          <w:szCs w:val="28"/>
-        </w:rPr>
-        <w:t>Command:</w:t>
-      </w:r>
-    </w:p>
-    <w:p>
-      <w:pPr>
-        <w:jc w:val="both"/>
-        <w:rPr>
-          <w:sz w:val="28"/>
-          <w:szCs w:val="28"/>
-        </w:rPr>
-      </w:pPr>
-    </w:p>
-    <w:p>
-      <w:pPr>
-        <w:jc w:val="both"/>
-        <w:rPr>
-          <w:sz w:val="28"/>
-          <w:szCs w:val="28"/>
-        </w:rPr>
-      </w:pPr>
-      <w:r>
-        <w:rPr>
-          <w:sz w:val="28"/>
-          <w:szCs w:val="28"/>
-        </w:rPr>
-        <w:t>Screenshot:</w:t>
-      </w:r>
-    </w:p>
-    <w:p>
-      <w:pPr>
-        <w:jc w:val="both"/>
-        <w:rPr>
-          <w:b/>
-          <w:bCs/>
-          <w:sz w:val="32"/>
-          <w:szCs w:val="32"/>
-        </w:rPr>
-      </w:pPr>
-    </w:p>
-    <w:p>
-      <w:pPr>
-        <w:jc w:val="both"/>
-        <w:rPr>
-          <w:b/>
-          <w:bCs/>
-          <w:sz w:val="32"/>
-          <w:szCs w:val="32"/>
-        </w:rPr>
-      </w:pPr>
-      <w:r>
-        <w:rPr>
-          <w:b/>
-          <w:bCs/>
-          <w:sz w:val="32"/>
-          <w:szCs w:val="32"/>
-        </w:rPr>
-        <w:t>Step 1</w:t>
-      </w:r>
-      <w:r>
-        <w:rPr>
-          <w:b/>
-          <w:bCs/>
-          <w:sz w:val="32"/>
-          <w:szCs w:val="32"/>
-        </w:rPr>
-        <w:t>6</w:t>
-      </w:r>
-      <w:r>
-        <w:rPr>
-          <w:b/>
-          <w:bCs/>
-          <w:sz w:val="32"/>
-          <w:szCs w:val="32"/>
-        </w:rPr>
-        <w:t xml:space="preserve">: </w:t>
-      </w:r>
-      <w:r>
-        <w:rPr>
-          <w:b/>
-          <w:bCs/>
-          <w:sz w:val="32"/>
-          <w:szCs w:val="32"/>
-        </w:rPr>
-        <w:t>Resetting the Stage</w:t>
       </w:r>
     </w:p>
     <w:p>
@@ -2508,6 +2495,204 @@
           <w:sz w:val="32"/>
           <w:szCs w:val="32"/>
         </w:rPr>
+        <w:t>5</w:t>
+      </w:r>
+      <w:r>
+        <w:rPr>
+          <w:b/>
+          <w:bCs/>
+          <w:sz w:val="32"/>
+          <w:szCs w:val="32"/>
+        </w:rPr>
+        <w:t xml:space="preserve">: </w:t>
+      </w:r>
+      <w:r>
+        <w:rPr>
+          <w:b/>
+          <w:bCs/>
+          <w:sz w:val="32"/>
+          <w:szCs w:val="32"/>
+        </w:rPr>
+        <w:t>Staged Differences (cont'd)</w:t>
+      </w:r>
+    </w:p>
+    <w:p>
+      <w:pPr>
+        <w:jc w:val="both"/>
+        <w:rPr>
+          <w:sz w:val="28"/>
+          <w:szCs w:val="28"/>
+        </w:rPr>
+      </w:pPr>
+      <w:r>
+        <w:rPr>
+          <w:sz w:val="28"/>
+          <w:szCs w:val="28"/>
+        </w:rPr>
+        <w:t>Command:</w:t>
+      </w:r>
+    </w:p>
+    <w:p>
+      <w:pPr>
+        <w:jc w:val="both"/>
+        <w:rPr>
+          <w:sz w:val="28"/>
+          <w:szCs w:val="28"/>
+        </w:rPr>
+      </w:pPr>
+    </w:p>
+    <w:p>
+      <w:pPr>
+        <w:jc w:val="both"/>
+        <w:rPr>
+          <w:sz w:val="28"/>
+          <w:szCs w:val="28"/>
+        </w:rPr>
+      </w:pPr>
+      <w:r>
+        <w:rPr>
+          <w:sz w:val="28"/>
+          <w:szCs w:val="28"/>
+        </w:rPr>
+        <w:t>Screenshot:</w:t>
+      </w:r>
+    </w:p>
+    <w:p>
+      <w:pPr>
+        <w:jc w:val="both"/>
+        <w:rPr>
+          <w:b/>
+          <w:bCs/>
+          <w:sz w:val="32"/>
+          <w:szCs w:val="32"/>
+        </w:rPr>
+      </w:pPr>
+    </w:p>
+    <w:p>
+      <w:pPr>
+        <w:jc w:val="both"/>
+        <w:rPr>
+          <w:b/>
+          <w:bCs/>
+          <w:sz w:val="32"/>
+          <w:szCs w:val="32"/>
+        </w:rPr>
+      </w:pPr>
+      <w:r>
+        <w:rPr>
+          <w:b/>
+          <w:bCs/>
+          <w:sz w:val="32"/>
+          <w:szCs w:val="32"/>
+        </w:rPr>
+        <w:t>Step 1</w:t>
+      </w:r>
+      <w:r>
+        <w:rPr>
+          <w:b/>
+          <w:bCs/>
+          <w:sz w:val="32"/>
+          <w:szCs w:val="32"/>
+        </w:rPr>
+        <w:t>6</w:t>
+      </w:r>
+      <w:r>
+        <w:rPr>
+          <w:b/>
+          <w:bCs/>
+          <w:sz w:val="32"/>
+          <w:szCs w:val="32"/>
+        </w:rPr>
+        <w:t xml:space="preserve">: </w:t>
+      </w:r>
+      <w:r>
+        <w:rPr>
+          <w:b/>
+          <w:bCs/>
+          <w:sz w:val="32"/>
+          <w:szCs w:val="32"/>
+        </w:rPr>
+        <w:t>Resetting the Stage</w:t>
+      </w:r>
+    </w:p>
+    <w:p>
+      <w:pPr>
+        <w:jc w:val="both"/>
+        <w:rPr>
+          <w:sz w:val="28"/>
+          <w:szCs w:val="28"/>
+        </w:rPr>
+      </w:pPr>
+      <w:r>
+        <w:rPr>
+          <w:sz w:val="28"/>
+          <w:szCs w:val="28"/>
+        </w:rPr>
+        <w:t>Command:</w:t>
+      </w:r>
+    </w:p>
+    <w:p>
+      <w:pPr>
+        <w:jc w:val="both"/>
+        <w:rPr>
+          <w:sz w:val="28"/>
+          <w:szCs w:val="28"/>
+        </w:rPr>
+      </w:pPr>
+    </w:p>
+    <w:p>
+      <w:pPr>
+        <w:jc w:val="both"/>
+        <w:rPr>
+          <w:sz w:val="28"/>
+          <w:szCs w:val="28"/>
+        </w:rPr>
+      </w:pPr>
+      <w:r>
+        <w:rPr>
+          <w:sz w:val="28"/>
+          <w:szCs w:val="28"/>
+        </w:rPr>
+        <w:t>Screenshot:</w:t>
+      </w:r>
+    </w:p>
+    <w:p>
+      <w:pPr>
+        <w:jc w:val="both"/>
+        <w:rPr>
+          <w:b/>
+          <w:bCs/>
+          <w:sz w:val="32"/>
+          <w:szCs w:val="32"/>
+        </w:rPr>
+      </w:pPr>
+    </w:p>
+    <w:p>
+      <w:pPr>
+        <w:jc w:val="both"/>
+        <w:rPr>
+          <w:b/>
+          <w:bCs/>
+          <w:sz w:val="32"/>
+          <w:szCs w:val="32"/>
+        </w:rPr>
+      </w:pPr>
+      <w:r>
+        <w:rPr>
+          <w:b/>
+          <w:bCs/>
+          <w:sz w:val="32"/>
+          <w:szCs w:val="32"/>
+        </w:rPr>
+        <w:t>Step 1</w:t>
+      </w:r>
+      <w:r>
+        <w:rPr>
+          <w:b/>
+          <w:bCs/>
+          <w:sz w:val="32"/>
+          <w:szCs w:val="32"/>
+        </w:rPr>
         <w:t>7</w:t>
       </w:r>
       <w:r>
@@ -2796,6 +2981,7 @@
           <w:sz w:val="32"/>
           <w:szCs w:val="32"/>
         </w:rPr>
+        <w:lastRenderedPageBreak/>
         <w:t>Step 20</w:t>
       </w:r>
       <w:r>
@@ -3005,306 +3191,306 @@
           <w:sz w:val="32"/>
           <w:szCs w:val="32"/>
         </w:rPr>
+        <w:t>Step 22</w:t>
+      </w:r>
+      <w:r>
+        <w:rPr>
+          <w:b/>
+          <w:bCs/>
+          <w:sz w:val="32"/>
+          <w:szCs w:val="32"/>
+        </w:rPr>
+        <w:t xml:space="preserve">: </w:t>
+      </w:r>
+      <w:r>
+        <w:rPr>
+          <w:b/>
+          <w:bCs/>
+          <w:sz w:val="32"/>
+          <w:szCs w:val="32"/>
+        </w:rPr>
+        <w:t xml:space="preserve">Switching </w:t>
+      </w:r>
+      <w:proofErr w:type="gramStart"/>
+      <w:r>
+        <w:rPr>
+          <w:b/>
+          <w:bCs/>
+          <w:sz w:val="32"/>
+          <w:szCs w:val="32"/>
+        </w:rPr>
+        <w:t>Back</w:t>
+      </w:r>
+      <w:proofErr w:type="gramEnd"/>
+      <w:r>
+        <w:rPr>
+          <w:b/>
+          <w:bCs/>
+          <w:sz w:val="32"/>
+          <w:szCs w:val="32"/>
+        </w:rPr>
+        <w:t xml:space="preserve"> to master</w:t>
+      </w:r>
+    </w:p>
+    <w:p>
+      <w:pPr>
+        <w:jc w:val="both"/>
+        <w:rPr>
+          <w:sz w:val="28"/>
+          <w:szCs w:val="28"/>
+        </w:rPr>
+      </w:pPr>
+      <w:r>
+        <w:rPr>
+          <w:sz w:val="28"/>
+          <w:szCs w:val="28"/>
+        </w:rPr>
+        <w:t>Command:</w:t>
+      </w:r>
+    </w:p>
+    <w:p>
+      <w:pPr>
+        <w:jc w:val="both"/>
+        <w:rPr>
+          <w:sz w:val="28"/>
+          <w:szCs w:val="28"/>
+        </w:rPr>
+      </w:pPr>
+    </w:p>
+    <w:p>
+      <w:pPr>
+        <w:jc w:val="both"/>
+        <w:rPr>
+          <w:sz w:val="28"/>
+          <w:szCs w:val="28"/>
+        </w:rPr>
+      </w:pPr>
+      <w:r>
+        <w:rPr>
+          <w:sz w:val="28"/>
+          <w:szCs w:val="28"/>
+        </w:rPr>
+        <w:t>Screenshot:</w:t>
+      </w:r>
+    </w:p>
+    <w:p>
+      <w:pPr>
+        <w:jc w:val="both"/>
+        <w:rPr>
+          <w:b/>
+          <w:bCs/>
+          <w:sz w:val="32"/>
+          <w:szCs w:val="32"/>
+        </w:rPr>
+      </w:pPr>
+    </w:p>
+    <w:p>
+      <w:pPr>
+        <w:jc w:val="both"/>
+        <w:rPr>
+          <w:b/>
+          <w:bCs/>
+          <w:sz w:val="32"/>
+          <w:szCs w:val="32"/>
+        </w:rPr>
+      </w:pPr>
+      <w:r>
+        <w:rPr>
+          <w:b/>
+          <w:bCs/>
+          <w:sz w:val="32"/>
+          <w:szCs w:val="32"/>
+        </w:rPr>
+        <w:t>Step 23</w:t>
+      </w:r>
+      <w:r>
+        <w:rPr>
+          <w:b/>
+          <w:bCs/>
+          <w:sz w:val="32"/>
+          <w:szCs w:val="32"/>
+        </w:rPr>
+        <w:t xml:space="preserve">: </w:t>
+      </w:r>
+      <w:r>
+        <w:rPr>
+          <w:b/>
+          <w:bCs/>
+          <w:sz w:val="32"/>
+          <w:szCs w:val="32"/>
+        </w:rPr>
+        <w:t>Preparing to Merge</w:t>
+      </w:r>
+    </w:p>
+    <w:p>
+      <w:pPr>
+        <w:jc w:val="both"/>
+        <w:rPr>
+          <w:sz w:val="28"/>
+          <w:szCs w:val="28"/>
+        </w:rPr>
+      </w:pPr>
+      <w:r>
+        <w:rPr>
+          <w:sz w:val="28"/>
+          <w:szCs w:val="28"/>
+        </w:rPr>
+        <w:t>Command:</w:t>
+      </w:r>
+    </w:p>
+    <w:p>
+      <w:pPr>
+        <w:jc w:val="both"/>
+        <w:rPr>
+          <w:sz w:val="28"/>
+          <w:szCs w:val="28"/>
+        </w:rPr>
+      </w:pPr>
+    </w:p>
+    <w:p>
+      <w:pPr>
+        <w:jc w:val="both"/>
+        <w:rPr>
+          <w:sz w:val="28"/>
+          <w:szCs w:val="28"/>
+        </w:rPr>
+      </w:pPr>
+      <w:r>
+        <w:rPr>
+          <w:sz w:val="28"/>
+          <w:szCs w:val="28"/>
+        </w:rPr>
+        <w:t>Screenshot:</w:t>
+      </w:r>
+    </w:p>
+    <w:p>
+      <w:pPr>
+        <w:jc w:val="both"/>
+        <w:rPr>
+          <w:b/>
+          <w:bCs/>
+          <w:sz w:val="32"/>
+          <w:szCs w:val="32"/>
+        </w:rPr>
+      </w:pPr>
+    </w:p>
+    <w:p>
+      <w:pPr>
+        <w:jc w:val="both"/>
+        <w:rPr>
+          <w:b/>
+          <w:bCs/>
+          <w:sz w:val="32"/>
+          <w:szCs w:val="32"/>
+        </w:rPr>
+      </w:pPr>
+      <w:r>
+        <w:rPr>
+          <w:b/>
+          <w:bCs/>
+          <w:sz w:val="32"/>
+          <w:szCs w:val="32"/>
+        </w:rPr>
+        <w:t xml:space="preserve">Step </w:t>
+      </w:r>
+      <w:r>
+        <w:rPr>
+          <w:b/>
+          <w:bCs/>
+          <w:sz w:val="32"/>
+          <w:szCs w:val="32"/>
+        </w:rPr>
+        <w:t>24</w:t>
+      </w:r>
+      <w:r>
+        <w:rPr>
+          <w:b/>
+          <w:bCs/>
+          <w:sz w:val="32"/>
+          <w:szCs w:val="32"/>
+        </w:rPr>
+        <w:t xml:space="preserve">: </w:t>
+      </w:r>
+      <w:r>
+        <w:rPr>
+          <w:b/>
+          <w:bCs/>
+          <w:sz w:val="32"/>
+          <w:szCs w:val="32"/>
+        </w:rPr>
+        <w:t>Keeping Things Clean</w:t>
+      </w:r>
+    </w:p>
+    <w:p>
+      <w:pPr>
+        <w:jc w:val="both"/>
+        <w:rPr>
+          <w:sz w:val="28"/>
+          <w:szCs w:val="28"/>
+        </w:rPr>
+      </w:pPr>
+      <w:r>
+        <w:rPr>
+          <w:sz w:val="28"/>
+          <w:szCs w:val="28"/>
+        </w:rPr>
+        <w:t>Command:</w:t>
+      </w:r>
+    </w:p>
+    <w:p>
+      <w:pPr>
+        <w:jc w:val="both"/>
+        <w:rPr>
+          <w:sz w:val="28"/>
+          <w:szCs w:val="28"/>
+        </w:rPr>
+      </w:pPr>
+    </w:p>
+    <w:p>
+      <w:pPr>
+        <w:jc w:val="both"/>
+        <w:rPr>
+          <w:sz w:val="28"/>
+          <w:szCs w:val="28"/>
+        </w:rPr>
+      </w:pPr>
+      <w:r>
+        <w:rPr>
+          <w:sz w:val="28"/>
+          <w:szCs w:val="28"/>
+        </w:rPr>
+        <w:t>Screenshot:</w:t>
+      </w:r>
+    </w:p>
+    <w:p>
+      <w:pPr>
+        <w:jc w:val="both"/>
+        <w:rPr>
+          <w:b/>
+          <w:bCs/>
+          <w:sz w:val="32"/>
+          <w:szCs w:val="32"/>
+        </w:rPr>
+      </w:pPr>
+    </w:p>
+    <w:p>
+      <w:pPr>
+        <w:jc w:val="both"/>
+        <w:rPr>
+          <w:b/>
+          <w:bCs/>
+          <w:sz w:val="32"/>
+          <w:szCs w:val="32"/>
+        </w:rPr>
+      </w:pPr>
+      <w:r>
+        <w:rPr>
+          <w:b/>
+          <w:bCs/>
+          <w:sz w:val="32"/>
+          <w:szCs w:val="32"/>
+        </w:rPr>
         <w:lastRenderedPageBreak/>
-        <w:t>Step 22</w:t>
-      </w:r>
-      <w:r>
-        <w:rPr>
-          <w:b/>
-          <w:bCs/>
-          <w:sz w:val="32"/>
-          <w:szCs w:val="32"/>
-        </w:rPr>
-        <w:t xml:space="preserve">: </w:t>
-      </w:r>
-      <w:r>
-        <w:rPr>
-          <w:b/>
-          <w:bCs/>
-          <w:sz w:val="32"/>
-          <w:szCs w:val="32"/>
-        </w:rPr>
-        <w:t xml:space="preserve">Switching </w:t>
-      </w:r>
-      <w:proofErr w:type="gramStart"/>
-      <w:r>
-        <w:rPr>
-          <w:b/>
-          <w:bCs/>
-          <w:sz w:val="32"/>
-          <w:szCs w:val="32"/>
-        </w:rPr>
-        <w:t>Back</w:t>
-      </w:r>
-      <w:proofErr w:type="gramEnd"/>
-      <w:r>
-        <w:rPr>
-          <w:b/>
-          <w:bCs/>
-          <w:sz w:val="32"/>
-          <w:szCs w:val="32"/>
-        </w:rPr>
-        <w:t xml:space="preserve"> to master</w:t>
-      </w:r>
-    </w:p>
-    <w:p>
-      <w:pPr>
-        <w:jc w:val="both"/>
-        <w:rPr>
-          <w:sz w:val="28"/>
-          <w:szCs w:val="28"/>
-        </w:rPr>
-      </w:pPr>
-      <w:r>
-        <w:rPr>
-          <w:sz w:val="28"/>
-          <w:szCs w:val="28"/>
-        </w:rPr>
-        <w:t>Command:</w:t>
-      </w:r>
-    </w:p>
-    <w:p>
-      <w:pPr>
-        <w:jc w:val="both"/>
-        <w:rPr>
-          <w:sz w:val="28"/>
-          <w:szCs w:val="28"/>
-        </w:rPr>
-      </w:pPr>
-    </w:p>
-    <w:p>
-      <w:pPr>
-        <w:jc w:val="both"/>
-        <w:rPr>
-          <w:sz w:val="28"/>
-          <w:szCs w:val="28"/>
-        </w:rPr>
-      </w:pPr>
-      <w:r>
-        <w:rPr>
-          <w:sz w:val="28"/>
-          <w:szCs w:val="28"/>
-        </w:rPr>
-        <w:t>Screenshot:</w:t>
-      </w:r>
-    </w:p>
-    <w:p>
-      <w:pPr>
-        <w:jc w:val="both"/>
-        <w:rPr>
-          <w:b/>
-          <w:bCs/>
-          <w:sz w:val="32"/>
-          <w:szCs w:val="32"/>
-        </w:rPr>
-      </w:pPr>
-    </w:p>
-    <w:p>
-      <w:pPr>
-        <w:jc w:val="both"/>
-        <w:rPr>
-          <w:b/>
-          <w:bCs/>
-          <w:sz w:val="32"/>
-          <w:szCs w:val="32"/>
-        </w:rPr>
-      </w:pPr>
-      <w:r>
-        <w:rPr>
-          <w:b/>
-          <w:bCs/>
-          <w:sz w:val="32"/>
-          <w:szCs w:val="32"/>
-        </w:rPr>
-        <w:t>Step 23</w:t>
-      </w:r>
-      <w:r>
-        <w:rPr>
-          <w:b/>
-          <w:bCs/>
-          <w:sz w:val="32"/>
-          <w:szCs w:val="32"/>
-        </w:rPr>
-        <w:t xml:space="preserve">: </w:t>
-      </w:r>
-      <w:r>
-        <w:rPr>
-          <w:b/>
-          <w:bCs/>
-          <w:sz w:val="32"/>
-          <w:szCs w:val="32"/>
-        </w:rPr>
-        <w:t>Preparing to Merge</w:t>
-      </w:r>
-    </w:p>
-    <w:p>
-      <w:pPr>
-        <w:jc w:val="both"/>
-        <w:rPr>
-          <w:sz w:val="28"/>
-          <w:szCs w:val="28"/>
-        </w:rPr>
-      </w:pPr>
-      <w:r>
-        <w:rPr>
-          <w:sz w:val="28"/>
-          <w:szCs w:val="28"/>
-        </w:rPr>
-        <w:t>Command:</w:t>
-      </w:r>
-    </w:p>
-    <w:p>
-      <w:pPr>
-        <w:jc w:val="both"/>
-        <w:rPr>
-          <w:sz w:val="28"/>
-          <w:szCs w:val="28"/>
-        </w:rPr>
-      </w:pPr>
-    </w:p>
-    <w:p>
-      <w:pPr>
-        <w:jc w:val="both"/>
-        <w:rPr>
-          <w:sz w:val="28"/>
-          <w:szCs w:val="28"/>
-        </w:rPr>
-      </w:pPr>
-      <w:r>
-        <w:rPr>
-          <w:sz w:val="28"/>
-          <w:szCs w:val="28"/>
-        </w:rPr>
-        <w:t>Screenshot:</w:t>
-      </w:r>
-    </w:p>
-    <w:p>
-      <w:pPr>
-        <w:jc w:val="both"/>
-        <w:rPr>
-          <w:b/>
-          <w:bCs/>
-          <w:sz w:val="32"/>
-          <w:szCs w:val="32"/>
-        </w:rPr>
-      </w:pPr>
-    </w:p>
-    <w:p>
-      <w:pPr>
-        <w:jc w:val="both"/>
-        <w:rPr>
-          <w:b/>
-          <w:bCs/>
-          <w:sz w:val="32"/>
-          <w:szCs w:val="32"/>
-        </w:rPr>
-      </w:pPr>
-      <w:r>
-        <w:rPr>
-          <w:b/>
-          <w:bCs/>
-          <w:sz w:val="32"/>
-          <w:szCs w:val="32"/>
-        </w:rPr>
-        <w:t xml:space="preserve">Step </w:t>
-      </w:r>
-      <w:r>
-        <w:rPr>
-          <w:b/>
-          <w:bCs/>
-          <w:sz w:val="32"/>
-          <w:szCs w:val="32"/>
-        </w:rPr>
-        <w:t>24</w:t>
-      </w:r>
-      <w:r>
-        <w:rPr>
-          <w:b/>
-          <w:bCs/>
-          <w:sz w:val="32"/>
-          <w:szCs w:val="32"/>
-        </w:rPr>
-        <w:t xml:space="preserve">: </w:t>
-      </w:r>
-      <w:r>
-        <w:rPr>
-          <w:b/>
-          <w:bCs/>
-          <w:sz w:val="32"/>
-          <w:szCs w:val="32"/>
-        </w:rPr>
-        <w:t>Keeping Things Clean</w:t>
-      </w:r>
-    </w:p>
-    <w:p>
-      <w:pPr>
-        <w:jc w:val="both"/>
-        <w:rPr>
-          <w:sz w:val="28"/>
-          <w:szCs w:val="28"/>
-        </w:rPr>
-      </w:pPr>
-      <w:r>
-        <w:rPr>
-          <w:sz w:val="28"/>
-          <w:szCs w:val="28"/>
-        </w:rPr>
-        <w:t>Command:</w:t>
-      </w:r>
-    </w:p>
-    <w:p>
-      <w:pPr>
-        <w:jc w:val="both"/>
-        <w:rPr>
-          <w:sz w:val="28"/>
-          <w:szCs w:val="28"/>
-        </w:rPr>
-      </w:pPr>
-    </w:p>
-    <w:p>
-      <w:pPr>
-        <w:jc w:val="both"/>
-        <w:rPr>
-          <w:sz w:val="28"/>
-          <w:szCs w:val="28"/>
-        </w:rPr>
-      </w:pPr>
-      <w:r>
-        <w:rPr>
-          <w:sz w:val="28"/>
-          <w:szCs w:val="28"/>
-        </w:rPr>
-        <w:t>Screenshot:</w:t>
-      </w:r>
-    </w:p>
-    <w:p>
-      <w:pPr>
-        <w:jc w:val="both"/>
-        <w:rPr>
-          <w:b/>
-          <w:bCs/>
-          <w:sz w:val="32"/>
-          <w:szCs w:val="32"/>
-        </w:rPr>
-      </w:pPr>
-    </w:p>
-    <w:p>
-      <w:pPr>
-        <w:jc w:val="both"/>
-        <w:rPr>
-          <w:b/>
-          <w:bCs/>
-          <w:sz w:val="32"/>
-          <w:szCs w:val="32"/>
-        </w:rPr>
-      </w:pPr>
-      <w:r>
-        <w:rPr>
-          <w:b/>
-          <w:bCs/>
-          <w:sz w:val="32"/>
-          <w:szCs w:val="32"/>
-        </w:rPr>
         <w:t>Step 25</w:t>
       </w:r>
       <w:r>
@@ -3530,7 +3716,6 @@
           <w:sz w:val="20"/>
           <w:szCs w:val="20"/>
         </w:rPr>
-        <w:lastRenderedPageBreak/>
         <w:t xml:space="preserve">All rights reserved. No part of this publication may be reproduced, distributed, or transmitted in any form or by any means, including photocopying, recording, or other electronic or mechanical methods, without the prior written permission of the publisher, except in the case of brief quotations embodied in critical reviews and certain other noncommercial uses permitted by copyright law. For permission requests, write to the publisher, addressed </w:t>
       </w:r>
       <w:r>
@@ -3663,7 +3848,7 @@
                     </pic:cNvPicPr>
                   </pic:nvPicPr>
                   <pic:blipFill>
-                    <a:blip r:embed="rId16">
+                    <a:blip r:embed="rId19">
                       <a:extLst>
                         <a:ext uri="{28A0092B-C50C-407E-A947-70E740481C1C}">
                           <a14:useLocalDpi xmlns:a14="http://schemas.microsoft.com/office/drawing/2010/main" val="0"/>
@@ -3724,7 +3909,7 @@
                     </pic:cNvPicPr>
                   </pic:nvPicPr>
                   <pic:blipFill>
-                    <a:blip r:embed="rId17" cstate="print">
+                    <a:blip r:embed="rId20" cstate="print">
                       <a:extLst>
                         <a:ext uri="{28A0092B-C50C-407E-A947-70E740481C1C}">
                           <a14:useLocalDpi xmlns:a14="http://schemas.microsoft.com/office/drawing/2010/main" val="0"/>
@@ -3787,7 +3972,7 @@
                     </pic:cNvPicPr>
                   </pic:nvPicPr>
                   <pic:blipFill>
-                    <a:blip r:embed="rId18" cstate="print">
+                    <a:blip r:embed="rId21" cstate="print">
                       <a:extLst>
                         <a:ext uri="{28A0092B-C50C-407E-A947-70E740481C1C}">
                           <a14:useLocalDpi xmlns:a14="http://schemas.microsoft.com/office/drawing/2010/main" val="0"/>
@@ -3825,8 +4010,8 @@
       </w:pPr>
     </w:p>
     <w:sectPr>
-      <w:headerReference w:type="default" r:id="rId19"/>
-      <w:footerReference w:type="default" r:id="rId20"/>
+      <w:headerReference w:type="default" r:id="rId22"/>
+      <w:footerReference w:type="default" r:id="rId23"/>
       <w:pgSz w:w="11907" w:h="16839" w:code="9"/>
       <w:pgMar w:top="1560" w:right="1183" w:bottom="1418" w:left="1276" w:header="708" w:footer="567" w:gutter="0"/>
       <w:pgBorders w:offsetFrom="page">
@@ -3901,7 +4086,7 @@
           <w:rPr>
             <w:noProof/>
           </w:rPr>
-          <w:t>9</w:t>
+          <w:t>1</w:t>
         </w:r>
         <w:r>
           <w:rPr>
@@ -4006,14 +4191,14 @@
         <v:path o:extrusionok="f" gradientshapeok="t" o:connecttype="rect"/>
         <o:lock v:ext="edit" aspectratio="t"/>
       </v:shapetype>
-      <v:shape id="_x0000_i1042" type="#_x0000_t75" style="width:12pt;height:12pt;visibility:visible;mso-wrap-style:square" o:bullet="t">
+      <v:shape id="_x0000_i1044" type="#_x0000_t75" style="width:12pt;height:12pt;visibility:visible;mso-wrap-style:square" o:bullet="t">
         <v:imagedata r:id="rId1" o:title="button_cancel (1)"/>
       </v:shape>
     </w:pict>
   </w:numPicBullet>
   <w:numPicBullet w:numPicBulletId="1">
     <w:pict>
-      <v:shape id="_x0000_i1043" type="#_x0000_t75" style="width:18pt;height:18pt;visibility:visible;mso-wrap-style:square" o:bullet="t">
+      <v:shape id="_x0000_i1045" type="#_x0000_t75" style="width:18pt;height:18pt;visibility:visible;mso-wrap-style:square" o:bullet="t">
         <v:imagedata r:id="rId2" o:title="check"/>
       </v:shape>
     </w:pict>

</xml_diff>